<commit_message>
bug routing generate world
</commit_message>
<xml_diff>
--- a/storage/sim-generate.docx
+++ b/storage/sim-generate.docx
@@ -408,7 +408,7 @@
                 <w:b w:val="0"/>
                 <w:bCs w:val="0"/>
               </w:rPr>
-              <w:t xml:space="preserve">Mengatasi Perbedaan</w:t>
+              <w:t xml:space="preserve">Mengatasi Perbedaan 1</w:t>
             </w:r>
           </w:p>
         </w:tc>
@@ -490,7 +490,7 @@
                 <w:b w:val="0"/>
                 <w:bCs w:val="0"/>
               </w:rPr>
-              <w:t xml:space="preserve">Mengatasi Perbedaan</w:t>
+              <w:t xml:space="preserve">Mengatasi Perbedaan 2</w:t>
             </w:r>
           </w:p>
         </w:tc>
@@ -572,7 +572,7 @@
                 <w:b w:val="0"/>
                 <w:bCs w:val="0"/>
               </w:rPr>
-              <w:t xml:space="preserve">Mengatasi Perbedaan</w:t>
+              <w:t xml:space="preserve">Mengatasi Perbedaan 3</w:t>
             </w:r>
           </w:p>
         </w:tc>
@@ -654,7 +654,7 @@
                 <w:b w:val="0"/>
                 <w:bCs w:val="0"/>
               </w:rPr>
-              <w:t xml:space="preserve">Mengatasi Perbedaan</w:t>
+              <w:t xml:space="preserve">Mengatasi Perbedaan 4</w:t>
             </w:r>
           </w:p>
         </w:tc>
@@ -736,7 +736,7 @@
                 <w:b w:val="0"/>
                 <w:bCs w:val="0"/>
               </w:rPr>
-              <w:t xml:space="preserve">Mengatasi Perbedaan</w:t>
+              <w:t xml:space="preserve">Mengatasi Perbedaan 5</w:t>
             </w:r>
           </w:p>
         </w:tc>
@@ -1843,7 +1843,7 @@
                 <w:b w:val="0"/>
                 <w:bCs w:val="0"/>
               </w:rPr>
-              <w:t xml:space="preserve">Mengatasi Perbedaan</w:t>
+              <w:t xml:space="preserve">Mengatasi Perbedaan 1</w:t>
             </w:r>
           </w:p>
         </w:tc>
@@ -1925,7 +1925,7 @@
                 <w:b w:val="0"/>
                 <w:bCs w:val="0"/>
               </w:rPr>
-              <w:t xml:space="preserve">Mengatasi Perbedaan</w:t>
+              <w:t xml:space="preserve">Mengatasi Perbedaan 2</w:t>
             </w:r>
           </w:p>
         </w:tc>
@@ -2007,7 +2007,7 @@
                 <w:b w:val="0"/>
                 <w:bCs w:val="0"/>
               </w:rPr>
-              <w:t xml:space="preserve">Mengatasi Perbedaan</w:t>
+              <w:t xml:space="preserve">Mengatasi Perbedaan 3</w:t>
             </w:r>
           </w:p>
         </w:tc>
@@ -2089,7 +2089,7 @@
                 <w:b w:val="0"/>
                 <w:bCs w:val="0"/>
               </w:rPr>
-              <w:t xml:space="preserve">Mengatasi Perbedaan</w:t>
+              <w:t xml:space="preserve">Mengatasi Perbedaan 4</w:t>
             </w:r>
           </w:p>
         </w:tc>
@@ -2171,7 +2171,7 @@
                 <w:b w:val="0"/>
                 <w:bCs w:val="0"/>
               </w:rPr>
-              <w:t xml:space="preserve">Mengatasi Perbedaan</w:t>
+              <w:t xml:space="preserve">Mengatasi Perbedaan 5</w:t>
             </w:r>
           </w:p>
         </w:tc>
@@ -3278,7 +3278,7 @@
                 <w:b w:val="0"/>
                 <w:bCs w:val="0"/>
               </w:rPr>
-              <w:t xml:space="preserve">Mengatasi Perbedaan</w:t>
+              <w:t xml:space="preserve">Mengatasi Perbedaan 1</w:t>
             </w:r>
           </w:p>
         </w:tc>
@@ -3360,7 +3360,7 @@
                 <w:b w:val="0"/>
                 <w:bCs w:val="0"/>
               </w:rPr>
-              <w:t xml:space="preserve">Mengatasi Perbedaan</w:t>
+              <w:t xml:space="preserve">Mengatasi Perbedaan 2</w:t>
             </w:r>
           </w:p>
         </w:tc>
@@ -3442,7 +3442,7 @@
                 <w:b w:val="0"/>
                 <w:bCs w:val="0"/>
               </w:rPr>
-              <w:t xml:space="preserve">Mengatasi Perbedaan</w:t>
+              <w:t xml:space="preserve">Mengatasi Perbedaan 3</w:t>
             </w:r>
           </w:p>
         </w:tc>
@@ -3524,7 +3524,7 @@
                 <w:b w:val="0"/>
                 <w:bCs w:val="0"/>
               </w:rPr>
-              <w:t xml:space="preserve">Mengatasi Perbedaan</w:t>
+              <w:t xml:space="preserve">Mengatasi Perbedaan 4</w:t>
             </w:r>
           </w:p>
         </w:tc>
@@ -3606,7 +3606,7 @@
                 <w:b w:val="0"/>
                 <w:bCs w:val="0"/>
               </w:rPr>
-              <w:t xml:space="preserve">Mengatasi Perbedaan</w:t>
+              <w:t xml:space="preserve">Mengatasi Perbedaan 5</w:t>
             </w:r>
           </w:p>
         </w:tc>

</xml_diff>